<commit_message>
changed the database schema - remove a redundant table and added invoice for each project
</commit_message>
<xml_diff>
--- a/Project Proposal Content Media Library.docx
+++ b/Project Proposal Content Media Library.docx
@@ -870,8 +870,6 @@
           </wp:inline>
         </w:drawing>
       </w:r>
-      <w:bookmarkStart w:id="0" w:name="_GoBack"/>
-      <w:bookmarkEnd w:id="0"/>
     </w:p>
     <w:p>
       <w:pPr>
@@ -1096,10 +1094,10 @@
         </w:rPr>
         <w:lastRenderedPageBreak/>
         <w:drawing>
-          <wp:inline distT="0" distB="0" distL="0" distR="0" wp14:anchorId="7C5B83E6" wp14:editId="76050CD8">
-            <wp:extent cx="5943600" cy="6043295"/>
+          <wp:inline distT="0" distB="0" distL="0" distR="0" wp14:anchorId="1ACD7164" wp14:editId="19D1BB46">
+            <wp:extent cx="5943600" cy="5074920"/>
             <wp:effectExtent l="0" t="0" r="0" b="0"/>
-            <wp:docPr id="6" name="Picture 6"/>
+            <wp:docPr id="2" name="Picture 2"/>
             <wp:cNvGraphicFramePr>
               <a:graphicFrameLocks xmlns:a="http://schemas.openxmlformats.org/drawingml/2006/main" noChangeAspect="1"/>
             </wp:cNvGraphicFramePr>
@@ -1119,7 +1117,7 @@
                   <pic:spPr>
                     <a:xfrm>
                       <a:off x="0" y="0"/>
-                      <a:ext cx="5943600" cy="6043295"/>
+                      <a:ext cx="5943600" cy="5074920"/>
                     </a:xfrm>
                     <a:prstGeom prst="rect">
                       <a:avLst/>
@@ -1131,6 +1129,8 @@
           </wp:inline>
         </w:drawing>
       </w:r>
+      <w:bookmarkStart w:id="0" w:name="_GoBack"/>
+      <w:bookmarkEnd w:id="0"/>
     </w:p>
     <w:p>
       <w:pPr>

</xml_diff>